<commit_message>
modified synopsis with mcq answers
</commit_message>
<xml_diff>
--- a/Synopsis.docx
+++ b/Synopsis.docx
@@ -1477,7 +1477,41 @@
           <w:sz w:val="22"/>
           <w:szCs w:val="22"/>
         </w:rPr>
-        <w:t xml:space="preserve">"Sum of " + a + " and " + b + " is " + (a+b)); //that extra bracket otherwise it will concatenate a and b </w:t>
+        <w:t>"Sum of " + a + " and " + b + " is " + (</w:t>
+      </w:r>
+      <w:proofErr w:type="spellStart"/>
+      <w:r>
+        <w:rPr>
+          <w:rFonts w:ascii="Times New Roman" w:hAnsi="Times New Roman" w:cs="Times New Roman"/>
+          <w:sz w:val="22"/>
+          <w:szCs w:val="22"/>
+        </w:rPr>
+        <w:t>a+b</w:t>
+      </w:r>
+      <w:proofErr w:type="spellEnd"/>
+      <w:r>
+        <w:rPr>
+          <w:rFonts w:ascii="Times New Roman" w:hAnsi="Times New Roman" w:cs="Times New Roman"/>
+          <w:sz w:val="22"/>
+          <w:szCs w:val="22"/>
+        </w:rPr>
+        <w:t>));</w:t>
+      </w:r>
+      <w:r>
+        <w:rPr>
+          <w:rFonts w:ascii="Times New Roman" w:hAnsi="Times New Roman" w:cs="Times New Roman"/>
+          <w:sz w:val="22"/>
+          <w:szCs w:val="22"/>
+        </w:rPr>
+        <w:t xml:space="preserve"> </w:t>
+      </w:r>
+      <w:r>
+        <w:rPr>
+          <w:rFonts w:ascii="Times New Roman" w:hAnsi="Times New Roman" w:cs="Times New Roman"/>
+          <w:sz w:val="22"/>
+          <w:szCs w:val="22"/>
+        </w:rPr>
+        <w:t xml:space="preserve"> //that extra bracket otherwise it will concatenate a and b </w:t>
       </w:r>
     </w:p>
     <w:p>
@@ -1506,7 +1540,41 @@
           <w:sz w:val="22"/>
           <w:szCs w:val="22"/>
         </w:rPr>
-        <w:t xml:space="preserve">"\nDifference is", a-b); //can use a comma instead of + </w:t>
+        <w:t>"\</w:t>
+      </w:r>
+      <w:proofErr w:type="spellStart"/>
+      <w:r>
+        <w:rPr>
+          <w:rFonts w:ascii="Times New Roman" w:hAnsi="Times New Roman" w:cs="Times New Roman"/>
+          <w:sz w:val="22"/>
+          <w:szCs w:val="22"/>
+        </w:rPr>
+        <w:t>nDifference</w:t>
+      </w:r>
+      <w:proofErr w:type="spellEnd"/>
+      <w:r>
+        <w:rPr>
+          <w:rFonts w:ascii="Times New Roman" w:hAnsi="Times New Roman" w:cs="Times New Roman"/>
+          <w:sz w:val="22"/>
+          <w:szCs w:val="22"/>
+        </w:rPr>
+        <w:t xml:space="preserve"> is", a-b); </w:t>
+      </w:r>
+      <w:r>
+        <w:rPr>
+          <w:rFonts w:ascii="Times New Roman" w:hAnsi="Times New Roman" w:cs="Times New Roman"/>
+          <w:sz w:val="22"/>
+          <w:szCs w:val="22"/>
+        </w:rPr>
+        <w:t xml:space="preserve"> </w:t>
+      </w:r>
+      <w:r>
+        <w:rPr>
+          <w:rFonts w:ascii="Times New Roman" w:hAnsi="Times New Roman" w:cs="Times New Roman"/>
+          <w:sz w:val="22"/>
+          <w:szCs w:val="22"/>
+        </w:rPr>
+        <w:t xml:space="preserve">//can use a comma instead of + </w:t>
       </w:r>
     </w:p>
     <w:p>
@@ -1535,7 +1603,23 @@
           <w:sz w:val="22"/>
           <w:szCs w:val="22"/>
         </w:rPr>
-        <w:t xml:space="preserve">`\nProduct of ${a} &amp; ${b} is ${a*b}`); //string literals </w:t>
+        <w:t>`\nProduct of ${a} &amp; ${b} is ${a*b}`);</w:t>
+      </w:r>
+      <w:r>
+        <w:rPr>
+          <w:rFonts w:ascii="Times New Roman" w:hAnsi="Times New Roman" w:cs="Times New Roman"/>
+          <w:sz w:val="22"/>
+          <w:szCs w:val="22"/>
+        </w:rPr>
+        <w:t xml:space="preserve"> </w:t>
+      </w:r>
+      <w:r>
+        <w:rPr>
+          <w:rFonts w:ascii="Times New Roman" w:hAnsi="Times New Roman" w:cs="Times New Roman"/>
+          <w:sz w:val="22"/>
+          <w:szCs w:val="22"/>
+        </w:rPr>
+        <w:t xml:space="preserve"> //string literals </w:t>
       </w:r>
     </w:p>
     <w:p>
@@ -2253,6 +2337,32 @@
           <w:szCs w:val="22"/>
         </w:rPr>
       </w:pPr>
+      <w:r>
+        <w:rPr>
+          <w:rFonts w:ascii="Times New Roman" w:hAnsi="Times New Roman" w:cs="Times New Roman"/>
+          <w:sz w:val="22"/>
+          <w:szCs w:val="22"/>
+        </w:rPr>
+        <w:t xml:space="preserve">//anonymous function – </w:t>
+      </w:r>
+      <w:proofErr w:type="spellStart"/>
+      <w:r>
+        <w:rPr>
+          <w:rFonts w:ascii="Times New Roman" w:hAnsi="Times New Roman" w:cs="Times New Roman"/>
+          <w:sz w:val="22"/>
+          <w:szCs w:val="22"/>
+        </w:rPr>
+        <w:t>fn</w:t>
+      </w:r>
+      <w:proofErr w:type="spellEnd"/>
+      <w:r>
+        <w:rPr>
+          <w:rFonts w:ascii="Times New Roman" w:hAnsi="Times New Roman" w:cs="Times New Roman"/>
+          <w:sz w:val="22"/>
+          <w:szCs w:val="22"/>
+        </w:rPr>
+        <w:t xml:space="preserve"> without a name</w:t>
+      </w:r>
     </w:p>
     <w:p>
       <w:pPr>
@@ -2285,7 +2395,6 @@
     <w:p>
       <w:pPr>
         <w:pStyle w:val="ListParagraph"/>
-        <w:shd w:val="clear" w:color="auto" w:fill="DAE9F7" w:themeFill="text2" w:themeFillTint="1A"/>
         <w:spacing w:line="240" w:lineRule="auto"/>
         <w:ind w:left="0"/>
         <w:rPr>
@@ -2294,6 +2403,20 @@
           <w:szCs w:val="22"/>
         </w:rPr>
       </w:pPr>
+    </w:p>
+    <w:p>
+      <w:pPr>
+        <w:pStyle w:val="ListParagraph"/>
+        <w:shd w:val="clear" w:color="auto" w:fill="DAE9F7" w:themeFill="text2" w:themeFillTint="1A"/>
+        <w:spacing w:line="240" w:lineRule="auto"/>
+        <w:ind w:left="0"/>
+        <w:rPr>
+          <w:rFonts w:ascii="Times New Roman" w:hAnsi="Times New Roman" w:cs="Times New Roman"/>
+          <w:sz w:val="22"/>
+          <w:szCs w:val="22"/>
+        </w:rPr>
+      </w:pPr>
+      <w:proofErr w:type="spellStart"/>
       <w:proofErr w:type="gramStart"/>
       <w:r>
         <w:rPr>
@@ -2303,6 +2426,7 @@
         </w:rPr>
         <w:t>arr.forEach</w:t>
       </w:r>
+      <w:proofErr w:type="spellEnd"/>
       <w:proofErr w:type="gramEnd"/>
       <w:r>
         <w:rPr>
@@ -2583,7 +2707,6 @@
           <w:szCs w:val="22"/>
           <w:u w:val="single"/>
         </w:rPr>
-        <w:lastRenderedPageBreak/>
         <w:t>Map and Sort:</w:t>
       </w:r>
     </w:p>
@@ -3922,6 +4045,7 @@
           <w:sz w:val="22"/>
           <w:szCs w:val="22"/>
         </w:rPr>
+        <w:lastRenderedPageBreak/>
         <w:t>rec(</w:t>
       </w:r>
       <w:proofErr w:type="gramEnd"/>
@@ -5515,6 +5639,7 @@
           <w:szCs w:val="22"/>
           <w:u w:val="single"/>
         </w:rPr>
+        <w:lastRenderedPageBreak/>
         <w:t>Timeouts and Intervals</w:t>
       </w:r>
     </w:p>
@@ -5537,7 +5662,6 @@
           <w:sz w:val="22"/>
           <w:szCs w:val="22"/>
         </w:rPr>
-        <w:lastRenderedPageBreak/>
         <w:t>to start the interval and clear the interval – these are inbuild functions</w:t>
       </w:r>
     </w:p>
@@ -7153,6 +7277,7 @@
           <w:sz w:val="22"/>
           <w:szCs w:val="22"/>
         </w:rPr>
+        <w:lastRenderedPageBreak/>
         <w:t xml:space="preserve">    </w:t>
       </w:r>
     </w:p>
@@ -7172,7 +7297,6 @@
           <w:sz w:val="22"/>
           <w:szCs w:val="22"/>
         </w:rPr>
-        <w:lastRenderedPageBreak/>
         <w:t xml:space="preserve">    </w:t>
       </w:r>
       <w:proofErr w:type="spellStart"/>
@@ -8312,6 +8436,7 @@
           <w:sz w:val="22"/>
           <w:szCs w:val="22"/>
         </w:rPr>
+        <w:lastRenderedPageBreak/>
         <w:t>Commands</w:t>
       </w:r>
       <w:r>
@@ -8397,7 +8522,6 @@
           <w:sz w:val="22"/>
           <w:szCs w:val="22"/>
         </w:rPr>
-        <w:lastRenderedPageBreak/>
         <w:t>npm</w:t>
       </w:r>
       <w:proofErr w:type="spellEnd"/>
@@ -9461,6 +9585,7 @@
           <w:sz w:val="22"/>
           <w:szCs w:val="22"/>
         </w:rPr>
+        <w:lastRenderedPageBreak/>
         <w:t xml:space="preserve">    location: </w:t>
       </w:r>
       <w:proofErr w:type="gramStart"/>
@@ -9492,7 +9617,6 @@
           <w:sz w:val="22"/>
           <w:szCs w:val="22"/>
         </w:rPr>
-        <w:lastRenderedPageBreak/>
         <w:t xml:space="preserve">    </w:t>
       </w:r>
       <w:proofErr w:type="spellStart"/>
@@ -10879,6 +11003,7 @@
           <w:sz w:val="22"/>
           <w:szCs w:val="22"/>
         </w:rPr>
+        <w:lastRenderedPageBreak/>
         <w:t>  </w:t>
       </w:r>
       <w:proofErr w:type="gramStart"/>
@@ -10926,7 +11051,6 @@
           <w:sz w:val="22"/>
           <w:szCs w:val="22"/>
         </w:rPr>
-        <w:lastRenderedPageBreak/>
         <w:t>  </w:t>
       </w:r>
       <w:proofErr w:type="spellStart"/>
@@ -12048,6 +12172,7 @@
           <w:sz w:val="22"/>
           <w:szCs w:val="22"/>
         </w:rPr>
+        <w:lastRenderedPageBreak/>
         <w:t>});</w:t>
       </w:r>
     </w:p>
@@ -13616,6 +13741,7 @@
           <w:szCs w:val="22"/>
           <w:lang w:val="en-US"/>
         </w:rPr>
+        <w:lastRenderedPageBreak/>
         <w:t xml:space="preserve">        let </w:t>
       </w:r>
       <w:proofErr w:type="gramStart"/>
@@ -13660,7 +13786,6 @@
           <w:szCs w:val="22"/>
           <w:lang w:val="en-US"/>
         </w:rPr>
-        <w:lastRenderedPageBreak/>
         <w:t xml:space="preserve">        </w:t>
       </w:r>
       <w:proofErr w:type="spellStart"/>
@@ -14239,6 +14364,1162 @@
           <w:szCs w:val="22"/>
         </w:rPr>
         <w:t>product([2, 3, 4])); // Output: 24</w:t>
+      </w:r>
+    </w:p>
+    <w:p>
+      <w:pPr>
+        <w:jc w:val="center"/>
+        <w:rPr>
+          <w:rFonts w:ascii="Times New Roman" w:hAnsi="Times New Roman" w:cs="Times New Roman"/>
+          <w:sz w:val="40"/>
+          <w:szCs w:val="40"/>
+          <w:lang w:val="en-US"/>
+        </w:rPr>
+      </w:pPr>
+    </w:p>
+    <w:p>
+      <w:pPr>
+        <w:jc w:val="center"/>
+        <w:rPr>
+          <w:rFonts w:ascii="Times New Roman" w:hAnsi="Times New Roman" w:cs="Times New Roman"/>
+          <w:b/>
+          <w:bCs/>
+          <w:sz w:val="40"/>
+          <w:szCs w:val="40"/>
+          <w:u w:val="single"/>
+          <w:lang w:val="en-US"/>
+        </w:rPr>
+      </w:pPr>
+      <w:r>
+        <w:rPr>
+          <w:rFonts w:ascii="Times New Roman" w:hAnsi="Times New Roman" w:cs="Times New Roman"/>
+          <w:b/>
+          <w:bCs/>
+          <w:sz w:val="40"/>
+          <w:szCs w:val="40"/>
+          <w:u w:val="single"/>
+          <w:lang w:val="en-US"/>
+        </w:rPr>
+        <w:t>DAY 4</w:t>
+      </w:r>
+    </w:p>
+    <w:p>
+      <w:pPr>
+        <w:rPr>
+          <w:rFonts w:ascii="Times New Roman" w:hAnsi="Times New Roman" w:cs="Times New Roman"/>
+          <w:sz w:val="22"/>
+          <w:szCs w:val="22"/>
+          <w:lang w:val="en-US"/>
+        </w:rPr>
+      </w:pPr>
+      <w:proofErr w:type="spellStart"/>
+      <w:r>
+        <w:rPr>
+          <w:rFonts w:ascii="Times New Roman" w:hAnsi="Times New Roman" w:cs="Times New Roman"/>
+          <w:sz w:val="22"/>
+          <w:szCs w:val="22"/>
+          <w:lang w:val="en-US"/>
+        </w:rPr>
+        <w:t>Mcq</w:t>
+      </w:r>
+      <w:proofErr w:type="spellEnd"/>
+      <w:r>
+        <w:rPr>
+          <w:rFonts w:ascii="Times New Roman" w:hAnsi="Times New Roman" w:cs="Times New Roman"/>
+          <w:sz w:val="22"/>
+          <w:szCs w:val="22"/>
+          <w:lang w:val="en-US"/>
+        </w:rPr>
+        <w:t xml:space="preserve"> Questions:</w:t>
+      </w:r>
+    </w:p>
+    <w:p>
+      <w:pPr>
+        <w:rPr>
+          <w:rFonts w:ascii="Times New Roman" w:hAnsi="Times New Roman" w:cs="Times New Roman"/>
+          <w:sz w:val="22"/>
+          <w:szCs w:val="22"/>
+          <w:lang w:val="en-US"/>
+        </w:rPr>
+      </w:pPr>
+      <w:r>
+        <w:rPr>
+          <w:rFonts w:ascii="Times New Roman" w:hAnsi="Times New Roman" w:cs="Times New Roman"/>
+          <w:sz w:val="22"/>
+          <w:szCs w:val="22"/>
+          <w:lang w:val="en-US"/>
+        </w:rPr>
+        <w:t xml:space="preserve">1. typescript is a programming language primarily backed up by Microsoft </w:t>
+      </w:r>
+    </w:p>
+    <w:p>
+      <w:pPr>
+        <w:rPr>
+          <w:rFonts w:ascii="Times New Roman" w:hAnsi="Times New Roman" w:cs="Times New Roman"/>
+          <w:sz w:val="22"/>
+          <w:szCs w:val="22"/>
+          <w:lang w:val="en-US"/>
+        </w:rPr>
+      </w:pPr>
+      <w:r>
+        <w:rPr>
+          <w:rFonts w:ascii="Times New Roman" w:hAnsi="Times New Roman" w:cs="Times New Roman"/>
+          <w:sz w:val="22"/>
+          <w:szCs w:val="22"/>
+          <w:lang w:val="en-US"/>
+        </w:rPr>
+        <w:t>2. node.js - typescript is used with node.js backend</w:t>
+      </w:r>
+    </w:p>
+    <w:p>
+      <w:pPr>
+        <w:rPr>
+          <w:rFonts w:ascii="Times New Roman" w:hAnsi="Times New Roman" w:cs="Times New Roman"/>
+          <w:sz w:val="22"/>
+          <w:szCs w:val="22"/>
+          <w:lang w:val="en-US"/>
+        </w:rPr>
+      </w:pPr>
+      <w:r>
+        <w:rPr>
+          <w:rFonts w:ascii="Times New Roman" w:hAnsi="Times New Roman" w:cs="Times New Roman"/>
+          <w:sz w:val="22"/>
+          <w:szCs w:val="22"/>
+          <w:lang w:val="en-US"/>
+        </w:rPr>
+        <w:t xml:space="preserve">3. </w:t>
+      </w:r>
+      <w:proofErr w:type="spellStart"/>
+      <w:r>
+        <w:rPr>
+          <w:rFonts w:ascii="Times New Roman" w:hAnsi="Times New Roman" w:cs="Times New Roman"/>
+          <w:sz w:val="22"/>
+          <w:szCs w:val="22"/>
+          <w:lang w:val="en-US"/>
+        </w:rPr>
+        <w:t>javascript</w:t>
+      </w:r>
+      <w:proofErr w:type="spellEnd"/>
+      <w:r>
+        <w:rPr>
+          <w:rFonts w:ascii="Times New Roman" w:hAnsi="Times New Roman" w:cs="Times New Roman"/>
+          <w:sz w:val="22"/>
+          <w:szCs w:val="22"/>
+          <w:lang w:val="en-US"/>
+        </w:rPr>
+        <w:t xml:space="preserve"> - when we compile a .</w:t>
+      </w:r>
+      <w:proofErr w:type="spellStart"/>
+      <w:r>
+        <w:rPr>
+          <w:rFonts w:ascii="Times New Roman" w:hAnsi="Times New Roman" w:cs="Times New Roman"/>
+          <w:sz w:val="22"/>
+          <w:szCs w:val="22"/>
+          <w:lang w:val="en-US"/>
+        </w:rPr>
+        <w:t>ts</w:t>
+      </w:r>
+      <w:proofErr w:type="spellEnd"/>
+      <w:r>
+        <w:rPr>
+          <w:rFonts w:ascii="Times New Roman" w:hAnsi="Times New Roman" w:cs="Times New Roman"/>
+          <w:sz w:val="22"/>
+          <w:szCs w:val="22"/>
+          <w:lang w:val="en-US"/>
+        </w:rPr>
+        <w:t xml:space="preserve"> file using </w:t>
+      </w:r>
+      <w:proofErr w:type="spellStart"/>
+      <w:r>
+        <w:rPr>
+          <w:rFonts w:ascii="Times New Roman" w:hAnsi="Times New Roman" w:cs="Times New Roman"/>
+          <w:sz w:val="22"/>
+          <w:szCs w:val="22"/>
+          <w:lang w:val="en-US"/>
+        </w:rPr>
+        <w:t>tsc</w:t>
+      </w:r>
+      <w:proofErr w:type="spellEnd"/>
+      <w:r>
+        <w:rPr>
+          <w:rFonts w:ascii="Times New Roman" w:hAnsi="Times New Roman" w:cs="Times New Roman"/>
+          <w:sz w:val="22"/>
+          <w:szCs w:val="22"/>
+          <w:lang w:val="en-US"/>
+        </w:rPr>
+        <w:t xml:space="preserve"> </w:t>
+      </w:r>
+      <w:proofErr w:type="spellStart"/>
+      <w:r>
+        <w:rPr>
+          <w:rFonts w:ascii="Times New Roman" w:hAnsi="Times New Roman" w:cs="Times New Roman"/>
+          <w:sz w:val="22"/>
+          <w:szCs w:val="22"/>
+          <w:lang w:val="en-US"/>
+        </w:rPr>
+        <w:t>filenmame.ts</w:t>
+      </w:r>
+      <w:proofErr w:type="spellEnd"/>
+      <w:r>
+        <w:rPr>
+          <w:rFonts w:ascii="Times New Roman" w:hAnsi="Times New Roman" w:cs="Times New Roman"/>
+          <w:sz w:val="22"/>
+          <w:szCs w:val="22"/>
+          <w:lang w:val="en-US"/>
+        </w:rPr>
+        <w:t xml:space="preserve"> it compiles down to a .</w:t>
+      </w:r>
+      <w:proofErr w:type="spellStart"/>
+      <w:r>
+        <w:rPr>
+          <w:rFonts w:ascii="Times New Roman" w:hAnsi="Times New Roman" w:cs="Times New Roman"/>
+          <w:sz w:val="22"/>
+          <w:szCs w:val="22"/>
+          <w:lang w:val="en-US"/>
+        </w:rPr>
+        <w:t>js</w:t>
+      </w:r>
+      <w:proofErr w:type="spellEnd"/>
+      <w:r>
+        <w:rPr>
+          <w:rFonts w:ascii="Times New Roman" w:hAnsi="Times New Roman" w:cs="Times New Roman"/>
+          <w:sz w:val="22"/>
+          <w:szCs w:val="22"/>
+          <w:lang w:val="en-US"/>
+        </w:rPr>
+        <w:t xml:space="preserve"> file (filename.js)</w:t>
+      </w:r>
+    </w:p>
+    <w:p>
+      <w:pPr>
+        <w:rPr>
+          <w:rFonts w:ascii="Times New Roman" w:hAnsi="Times New Roman" w:cs="Times New Roman"/>
+          <w:sz w:val="22"/>
+          <w:szCs w:val="22"/>
+          <w:lang w:val="en-US"/>
+        </w:rPr>
+      </w:pPr>
+      <w:r>
+        <w:rPr>
+          <w:rFonts w:ascii="Times New Roman" w:hAnsi="Times New Roman" w:cs="Times New Roman"/>
+          <w:sz w:val="22"/>
+          <w:szCs w:val="22"/>
+          <w:lang w:val="en-US"/>
+        </w:rPr>
+        <w:t>4. extends - a class inheriting from other class by using extends keyword.</w:t>
+      </w:r>
+    </w:p>
+    <w:p>
+      <w:pPr>
+        <w:shd w:val="clear" w:color="auto" w:fill="DAE9F7" w:themeFill="text2" w:themeFillTint="1A"/>
+        <w:rPr>
+          <w:rFonts w:ascii="Times New Roman" w:hAnsi="Times New Roman" w:cs="Times New Roman"/>
+          <w:sz w:val="22"/>
+          <w:szCs w:val="22"/>
+          <w:lang w:val="en-US"/>
+        </w:rPr>
+      </w:pPr>
+      <w:r>
+        <w:rPr>
+          <w:rFonts w:ascii="Times New Roman" w:hAnsi="Times New Roman" w:cs="Times New Roman"/>
+          <w:sz w:val="22"/>
+          <w:szCs w:val="22"/>
+          <w:lang w:val="en-US"/>
+        </w:rPr>
+        <w:t xml:space="preserve">class </w:t>
+      </w:r>
+      <w:proofErr w:type="gramStart"/>
+      <w:r>
+        <w:rPr>
+          <w:rFonts w:ascii="Times New Roman" w:hAnsi="Times New Roman" w:cs="Times New Roman"/>
+          <w:sz w:val="22"/>
+          <w:szCs w:val="22"/>
+          <w:lang w:val="en-US"/>
+        </w:rPr>
+        <w:t>Animal{</w:t>
+      </w:r>
+      <w:proofErr w:type="gramEnd"/>
+    </w:p>
+    <w:p>
+      <w:pPr>
+        <w:shd w:val="clear" w:color="auto" w:fill="DAE9F7" w:themeFill="text2" w:themeFillTint="1A"/>
+        <w:rPr>
+          <w:rFonts w:ascii="Times New Roman" w:hAnsi="Times New Roman" w:cs="Times New Roman"/>
+          <w:sz w:val="22"/>
+          <w:szCs w:val="22"/>
+          <w:lang w:val="en-US"/>
+        </w:rPr>
+      </w:pPr>
+      <w:r>
+        <w:rPr>
+          <w:rFonts w:ascii="Times New Roman" w:hAnsi="Times New Roman" w:cs="Times New Roman"/>
+          <w:sz w:val="22"/>
+          <w:szCs w:val="22"/>
+          <w:lang w:val="en-US"/>
+        </w:rPr>
+        <w:t xml:space="preserve">  </w:t>
+      </w:r>
+      <w:proofErr w:type="gramStart"/>
+      <w:r>
+        <w:rPr>
+          <w:rFonts w:ascii="Times New Roman" w:hAnsi="Times New Roman" w:cs="Times New Roman"/>
+          <w:sz w:val="22"/>
+          <w:szCs w:val="22"/>
+          <w:lang w:val="en-US"/>
+        </w:rPr>
+        <w:t>move(</w:t>
+      </w:r>
+      <w:proofErr w:type="gramEnd"/>
+      <w:r>
+        <w:rPr>
+          <w:rFonts w:ascii="Times New Roman" w:hAnsi="Times New Roman" w:cs="Times New Roman"/>
+          <w:sz w:val="22"/>
+          <w:szCs w:val="22"/>
+          <w:lang w:val="en-US"/>
+        </w:rPr>
+        <w:t>){</w:t>
+      </w:r>
+    </w:p>
+    <w:p>
+      <w:pPr>
+        <w:shd w:val="clear" w:color="auto" w:fill="DAE9F7" w:themeFill="text2" w:themeFillTint="1A"/>
+        <w:rPr>
+          <w:rFonts w:ascii="Times New Roman" w:hAnsi="Times New Roman" w:cs="Times New Roman"/>
+          <w:sz w:val="22"/>
+          <w:szCs w:val="22"/>
+          <w:lang w:val="en-US"/>
+        </w:rPr>
+      </w:pPr>
+      <w:r>
+        <w:rPr>
+          <w:rFonts w:ascii="Times New Roman" w:hAnsi="Times New Roman" w:cs="Times New Roman"/>
+          <w:sz w:val="22"/>
+          <w:szCs w:val="22"/>
+          <w:lang w:val="en-US"/>
+        </w:rPr>
+        <w:t xml:space="preserve">    </w:t>
+      </w:r>
+      <w:proofErr w:type="gramStart"/>
+      <w:r>
+        <w:rPr>
+          <w:rFonts w:ascii="Times New Roman" w:hAnsi="Times New Roman" w:cs="Times New Roman"/>
+          <w:sz w:val="22"/>
+          <w:szCs w:val="22"/>
+          <w:lang w:val="en-US"/>
+        </w:rPr>
+        <w:t>console.log(</w:t>
+      </w:r>
+      <w:proofErr w:type="gramEnd"/>
+      <w:r>
+        <w:rPr>
+          <w:rFonts w:ascii="Times New Roman" w:hAnsi="Times New Roman" w:cs="Times New Roman"/>
+          <w:sz w:val="22"/>
+          <w:szCs w:val="22"/>
+          <w:lang w:val="en-US"/>
+        </w:rPr>
+        <w:t>"Animal moving");</w:t>
+      </w:r>
+    </w:p>
+    <w:p>
+      <w:pPr>
+        <w:shd w:val="clear" w:color="auto" w:fill="DAE9F7" w:themeFill="text2" w:themeFillTint="1A"/>
+        <w:rPr>
+          <w:rFonts w:ascii="Times New Roman" w:hAnsi="Times New Roman" w:cs="Times New Roman"/>
+          <w:sz w:val="22"/>
+          <w:szCs w:val="22"/>
+          <w:lang w:val="en-US"/>
+        </w:rPr>
+      </w:pPr>
+      <w:r>
+        <w:rPr>
+          <w:rFonts w:ascii="Times New Roman" w:hAnsi="Times New Roman" w:cs="Times New Roman"/>
+          <w:sz w:val="22"/>
+          <w:szCs w:val="22"/>
+          <w:lang w:val="en-US"/>
+        </w:rPr>
+        <w:t xml:space="preserve">  }</w:t>
+      </w:r>
+    </w:p>
+    <w:p>
+      <w:pPr>
+        <w:shd w:val="clear" w:color="auto" w:fill="DAE9F7" w:themeFill="text2" w:themeFillTint="1A"/>
+        <w:rPr>
+          <w:rFonts w:ascii="Times New Roman" w:hAnsi="Times New Roman" w:cs="Times New Roman"/>
+          <w:sz w:val="22"/>
+          <w:szCs w:val="22"/>
+          <w:lang w:val="en-US"/>
+        </w:rPr>
+      </w:pPr>
+      <w:r>
+        <w:rPr>
+          <w:rFonts w:ascii="Times New Roman" w:hAnsi="Times New Roman" w:cs="Times New Roman"/>
+          <w:sz w:val="22"/>
+          <w:szCs w:val="22"/>
+          <w:lang w:val="en-US"/>
+        </w:rPr>
+        <w:lastRenderedPageBreak/>
+        <w:t>}</w:t>
+      </w:r>
+    </w:p>
+    <w:p>
+      <w:pPr>
+        <w:shd w:val="clear" w:color="auto" w:fill="DAE9F7" w:themeFill="text2" w:themeFillTint="1A"/>
+        <w:rPr>
+          <w:rFonts w:ascii="Times New Roman" w:hAnsi="Times New Roman" w:cs="Times New Roman"/>
+          <w:sz w:val="22"/>
+          <w:szCs w:val="22"/>
+          <w:lang w:val="en-US"/>
+        </w:rPr>
+      </w:pPr>
+      <w:r>
+        <w:rPr>
+          <w:rFonts w:ascii="Times New Roman" w:hAnsi="Times New Roman" w:cs="Times New Roman"/>
+          <w:sz w:val="22"/>
+          <w:szCs w:val="22"/>
+          <w:lang w:val="en-US"/>
+        </w:rPr>
+        <w:t xml:space="preserve">class Cat extends </w:t>
+      </w:r>
+      <w:proofErr w:type="gramStart"/>
+      <w:r>
+        <w:rPr>
+          <w:rFonts w:ascii="Times New Roman" w:hAnsi="Times New Roman" w:cs="Times New Roman"/>
+          <w:sz w:val="22"/>
+          <w:szCs w:val="22"/>
+          <w:lang w:val="en-US"/>
+        </w:rPr>
+        <w:t>Animal{</w:t>
+      </w:r>
+      <w:proofErr w:type="gramEnd"/>
+    </w:p>
+    <w:p>
+      <w:pPr>
+        <w:shd w:val="clear" w:color="auto" w:fill="DAE9F7" w:themeFill="text2" w:themeFillTint="1A"/>
+        <w:rPr>
+          <w:rFonts w:ascii="Times New Roman" w:hAnsi="Times New Roman" w:cs="Times New Roman"/>
+          <w:sz w:val="22"/>
+          <w:szCs w:val="22"/>
+          <w:lang w:val="en-US"/>
+        </w:rPr>
+      </w:pPr>
+      <w:r>
+        <w:rPr>
+          <w:rFonts w:ascii="Times New Roman" w:hAnsi="Times New Roman" w:cs="Times New Roman"/>
+          <w:sz w:val="22"/>
+          <w:szCs w:val="22"/>
+          <w:lang w:val="en-US"/>
+        </w:rPr>
+        <w:t xml:space="preserve">  </w:t>
+      </w:r>
+      <w:proofErr w:type="gramStart"/>
+      <w:r>
+        <w:rPr>
+          <w:rFonts w:ascii="Times New Roman" w:hAnsi="Times New Roman" w:cs="Times New Roman"/>
+          <w:sz w:val="22"/>
+          <w:szCs w:val="22"/>
+          <w:lang w:val="en-US"/>
+        </w:rPr>
+        <w:t>meow(</w:t>
+      </w:r>
+      <w:proofErr w:type="gramEnd"/>
+      <w:r>
+        <w:rPr>
+          <w:rFonts w:ascii="Times New Roman" w:hAnsi="Times New Roman" w:cs="Times New Roman"/>
+          <w:sz w:val="22"/>
+          <w:szCs w:val="22"/>
+          <w:lang w:val="en-US"/>
+        </w:rPr>
+        <w:t>){</w:t>
+      </w:r>
+    </w:p>
+    <w:p>
+      <w:pPr>
+        <w:shd w:val="clear" w:color="auto" w:fill="DAE9F7" w:themeFill="text2" w:themeFillTint="1A"/>
+        <w:rPr>
+          <w:rFonts w:ascii="Times New Roman" w:hAnsi="Times New Roman" w:cs="Times New Roman"/>
+          <w:sz w:val="22"/>
+          <w:szCs w:val="22"/>
+          <w:lang w:val="en-US"/>
+        </w:rPr>
+      </w:pPr>
+      <w:r>
+        <w:rPr>
+          <w:rFonts w:ascii="Times New Roman" w:hAnsi="Times New Roman" w:cs="Times New Roman"/>
+          <w:sz w:val="22"/>
+          <w:szCs w:val="22"/>
+          <w:lang w:val="en-US"/>
+        </w:rPr>
+        <w:t xml:space="preserve">    </w:t>
+      </w:r>
+      <w:proofErr w:type="gramStart"/>
+      <w:r>
+        <w:rPr>
+          <w:rFonts w:ascii="Times New Roman" w:hAnsi="Times New Roman" w:cs="Times New Roman"/>
+          <w:sz w:val="22"/>
+          <w:szCs w:val="22"/>
+          <w:lang w:val="en-US"/>
+        </w:rPr>
+        <w:t>console.log(</w:t>
+      </w:r>
+      <w:proofErr w:type="gramEnd"/>
+      <w:r>
+        <w:rPr>
+          <w:rFonts w:ascii="Times New Roman" w:hAnsi="Times New Roman" w:cs="Times New Roman"/>
+          <w:sz w:val="22"/>
+          <w:szCs w:val="22"/>
+          <w:lang w:val="en-US"/>
+        </w:rPr>
+        <w:t>"Cat meowing")</w:t>
+      </w:r>
+    </w:p>
+    <w:p>
+      <w:pPr>
+        <w:shd w:val="clear" w:color="auto" w:fill="DAE9F7" w:themeFill="text2" w:themeFillTint="1A"/>
+        <w:rPr>
+          <w:rFonts w:ascii="Times New Roman" w:hAnsi="Times New Roman" w:cs="Times New Roman"/>
+          <w:sz w:val="22"/>
+          <w:szCs w:val="22"/>
+          <w:lang w:val="en-US"/>
+        </w:rPr>
+      </w:pPr>
+      <w:r>
+        <w:rPr>
+          <w:rFonts w:ascii="Times New Roman" w:hAnsi="Times New Roman" w:cs="Times New Roman"/>
+          <w:sz w:val="22"/>
+          <w:szCs w:val="22"/>
+          <w:lang w:val="en-US"/>
+        </w:rPr>
+        <w:t xml:space="preserve">  }</w:t>
+      </w:r>
+    </w:p>
+    <w:p>
+      <w:pPr>
+        <w:shd w:val="clear" w:color="auto" w:fill="DAE9F7" w:themeFill="text2" w:themeFillTint="1A"/>
+        <w:rPr>
+          <w:rFonts w:ascii="Times New Roman" w:hAnsi="Times New Roman" w:cs="Times New Roman"/>
+          <w:sz w:val="22"/>
+          <w:szCs w:val="22"/>
+          <w:lang w:val="en-US"/>
+        </w:rPr>
+      </w:pPr>
+      <w:r>
+        <w:rPr>
+          <w:rFonts w:ascii="Times New Roman" w:hAnsi="Times New Roman" w:cs="Times New Roman"/>
+          <w:sz w:val="22"/>
+          <w:szCs w:val="22"/>
+          <w:lang w:val="en-US"/>
+        </w:rPr>
+        <w:t>}</w:t>
+      </w:r>
+    </w:p>
+    <w:p>
+      <w:pPr>
+        <w:shd w:val="clear" w:color="auto" w:fill="DAE9F7" w:themeFill="text2" w:themeFillTint="1A"/>
+        <w:rPr>
+          <w:rFonts w:ascii="Times New Roman" w:hAnsi="Times New Roman" w:cs="Times New Roman"/>
+          <w:sz w:val="22"/>
+          <w:szCs w:val="22"/>
+          <w:lang w:val="en-US"/>
+        </w:rPr>
+      </w:pPr>
+    </w:p>
+    <w:p>
+      <w:pPr>
+        <w:shd w:val="clear" w:color="auto" w:fill="DAE9F7" w:themeFill="text2" w:themeFillTint="1A"/>
+        <w:rPr>
+          <w:rFonts w:ascii="Times New Roman" w:hAnsi="Times New Roman" w:cs="Times New Roman"/>
+          <w:sz w:val="22"/>
+          <w:szCs w:val="22"/>
+          <w:lang w:val="en-US"/>
+        </w:rPr>
+      </w:pPr>
+      <w:r>
+        <w:rPr>
+          <w:rFonts w:ascii="Times New Roman" w:hAnsi="Times New Roman" w:cs="Times New Roman"/>
+          <w:sz w:val="22"/>
+          <w:szCs w:val="22"/>
+          <w:lang w:val="en-US"/>
+        </w:rPr>
+        <w:t xml:space="preserve">const pet = new </w:t>
+      </w:r>
+      <w:proofErr w:type="gramStart"/>
+      <w:r>
+        <w:rPr>
+          <w:rFonts w:ascii="Times New Roman" w:hAnsi="Times New Roman" w:cs="Times New Roman"/>
+          <w:sz w:val="22"/>
+          <w:szCs w:val="22"/>
+          <w:lang w:val="en-US"/>
+        </w:rPr>
+        <w:t>Cat(</w:t>
+      </w:r>
+      <w:proofErr w:type="gramEnd"/>
+      <w:r>
+        <w:rPr>
+          <w:rFonts w:ascii="Times New Roman" w:hAnsi="Times New Roman" w:cs="Times New Roman"/>
+          <w:sz w:val="22"/>
+          <w:szCs w:val="22"/>
+          <w:lang w:val="en-US"/>
+        </w:rPr>
+        <w:t>);</w:t>
+      </w:r>
+    </w:p>
+    <w:p>
+      <w:pPr>
+        <w:shd w:val="clear" w:color="auto" w:fill="DAE9F7" w:themeFill="text2" w:themeFillTint="1A"/>
+        <w:rPr>
+          <w:rFonts w:ascii="Times New Roman" w:hAnsi="Times New Roman" w:cs="Times New Roman"/>
+          <w:sz w:val="22"/>
+          <w:szCs w:val="22"/>
+          <w:lang w:val="en-US"/>
+        </w:rPr>
+      </w:pPr>
+      <w:proofErr w:type="spellStart"/>
+      <w:proofErr w:type="gramStart"/>
+      <w:r>
+        <w:rPr>
+          <w:rFonts w:ascii="Times New Roman" w:hAnsi="Times New Roman" w:cs="Times New Roman"/>
+          <w:sz w:val="22"/>
+          <w:szCs w:val="22"/>
+          <w:lang w:val="en-US"/>
+        </w:rPr>
+        <w:t>pet.move</w:t>
+      </w:r>
+      <w:proofErr w:type="spellEnd"/>
+      <w:proofErr w:type="gramEnd"/>
+      <w:r>
+        <w:rPr>
+          <w:rFonts w:ascii="Times New Roman" w:hAnsi="Times New Roman" w:cs="Times New Roman"/>
+          <w:sz w:val="22"/>
+          <w:szCs w:val="22"/>
+          <w:lang w:val="en-US"/>
+        </w:rPr>
+        <w:t>();</w:t>
+      </w:r>
+      <w:r>
+        <w:rPr>
+          <w:rFonts w:ascii="Times New Roman" w:hAnsi="Times New Roman" w:cs="Times New Roman"/>
+          <w:sz w:val="22"/>
+          <w:szCs w:val="22"/>
+          <w:lang w:val="en-US"/>
+        </w:rPr>
+        <w:tab/>
+        <w:t>//prints Animal moving //inherits from Animal</w:t>
+      </w:r>
+    </w:p>
+    <w:p>
+      <w:pPr>
+        <w:shd w:val="clear" w:color="auto" w:fill="DAE9F7" w:themeFill="text2" w:themeFillTint="1A"/>
+        <w:rPr>
+          <w:rFonts w:ascii="Times New Roman" w:hAnsi="Times New Roman" w:cs="Times New Roman"/>
+          <w:sz w:val="22"/>
+          <w:szCs w:val="22"/>
+          <w:lang w:val="en-US"/>
+        </w:rPr>
+      </w:pPr>
+      <w:proofErr w:type="spellStart"/>
+      <w:proofErr w:type="gramStart"/>
+      <w:r>
+        <w:rPr>
+          <w:rFonts w:ascii="Times New Roman" w:hAnsi="Times New Roman" w:cs="Times New Roman"/>
+          <w:sz w:val="22"/>
+          <w:szCs w:val="22"/>
+          <w:lang w:val="en-US"/>
+        </w:rPr>
+        <w:t>pet.meow</w:t>
+      </w:r>
+      <w:proofErr w:type="spellEnd"/>
+      <w:proofErr w:type="gramEnd"/>
+      <w:r>
+        <w:rPr>
+          <w:rFonts w:ascii="Times New Roman" w:hAnsi="Times New Roman" w:cs="Times New Roman"/>
+          <w:sz w:val="22"/>
+          <w:szCs w:val="22"/>
+          <w:lang w:val="en-US"/>
+        </w:rPr>
+        <w:t>();</w:t>
+      </w:r>
+      <w:r>
+        <w:rPr>
+          <w:rFonts w:ascii="Times New Roman" w:hAnsi="Times New Roman" w:cs="Times New Roman"/>
+          <w:sz w:val="22"/>
+          <w:szCs w:val="22"/>
+          <w:lang w:val="en-US"/>
+        </w:rPr>
+        <w:tab/>
+        <w:t>//prints Cat meowing</w:t>
+      </w:r>
+    </w:p>
+    <w:p>
+      <w:pPr>
+        <w:rPr>
+          <w:rFonts w:ascii="Times New Roman" w:hAnsi="Times New Roman" w:cs="Times New Roman"/>
+          <w:sz w:val="22"/>
+          <w:szCs w:val="22"/>
+          <w:lang w:val="en-US"/>
+        </w:rPr>
+      </w:pPr>
+      <w:r>
+        <w:rPr>
+          <w:rFonts w:ascii="Times New Roman" w:hAnsi="Times New Roman" w:cs="Times New Roman"/>
+          <w:sz w:val="22"/>
+          <w:szCs w:val="22"/>
+          <w:lang w:val="en-US"/>
+        </w:rPr>
+        <w:t>5. let x = 999; - no type is mentioned here - wrong way of declaring a variable</w:t>
+      </w:r>
+    </w:p>
+    <w:p>
+      <w:pPr>
+        <w:rPr>
+          <w:rFonts w:ascii="Times New Roman" w:hAnsi="Times New Roman" w:cs="Times New Roman"/>
+          <w:sz w:val="22"/>
+          <w:szCs w:val="22"/>
+          <w:lang w:val="en-US"/>
+        </w:rPr>
+      </w:pPr>
+      <w:r>
+        <w:rPr>
+          <w:rFonts w:ascii="Times New Roman" w:hAnsi="Times New Roman" w:cs="Times New Roman"/>
+          <w:sz w:val="22"/>
+          <w:szCs w:val="22"/>
+          <w:lang w:val="en-US"/>
+        </w:rPr>
+        <w:t xml:space="preserve">6. var x: number = 999; - correct way of declaring a variable </w:t>
+      </w:r>
+    </w:p>
+    <w:p>
+      <w:pPr>
+        <w:rPr>
+          <w:rFonts w:ascii="Times New Roman" w:hAnsi="Times New Roman" w:cs="Times New Roman"/>
+          <w:sz w:val="22"/>
+          <w:szCs w:val="22"/>
+          <w:lang w:val="en-US"/>
+        </w:rPr>
+      </w:pPr>
+      <w:r>
+        <w:rPr>
+          <w:rFonts w:ascii="Times New Roman" w:hAnsi="Times New Roman" w:cs="Times New Roman"/>
+          <w:sz w:val="22"/>
+          <w:szCs w:val="22"/>
+          <w:lang w:val="en-US"/>
+        </w:rPr>
+        <w:t>7. .</w:t>
+      </w:r>
+      <w:proofErr w:type="spellStart"/>
+      <w:r>
+        <w:rPr>
+          <w:rFonts w:ascii="Times New Roman" w:hAnsi="Times New Roman" w:cs="Times New Roman"/>
+          <w:sz w:val="22"/>
+          <w:szCs w:val="22"/>
+          <w:lang w:val="en-US"/>
+        </w:rPr>
+        <w:t>ts</w:t>
+      </w:r>
+      <w:proofErr w:type="spellEnd"/>
+      <w:r>
+        <w:rPr>
+          <w:rFonts w:ascii="Times New Roman" w:hAnsi="Times New Roman" w:cs="Times New Roman"/>
+          <w:sz w:val="22"/>
+          <w:szCs w:val="22"/>
+          <w:lang w:val="en-US"/>
+        </w:rPr>
+        <w:t xml:space="preserve"> - extension for typescript file.</w:t>
+      </w:r>
+    </w:p>
+    <w:p>
+      <w:pPr>
+        <w:rPr>
+          <w:rFonts w:ascii="Times New Roman" w:hAnsi="Times New Roman" w:cs="Times New Roman"/>
+          <w:sz w:val="22"/>
+          <w:szCs w:val="22"/>
+          <w:lang w:val="en-US"/>
+        </w:rPr>
+      </w:pPr>
+      <w:r>
+        <w:rPr>
+          <w:rFonts w:ascii="Times New Roman" w:hAnsi="Times New Roman" w:cs="Times New Roman"/>
+          <w:sz w:val="22"/>
+          <w:szCs w:val="22"/>
+          <w:lang w:val="en-US"/>
+        </w:rPr>
+        <w:t xml:space="preserve">8. </w:t>
+      </w:r>
+      <w:proofErr w:type="spellStart"/>
+      <w:r>
+        <w:rPr>
+          <w:rFonts w:ascii="Times New Roman" w:hAnsi="Times New Roman" w:cs="Times New Roman"/>
+          <w:sz w:val="22"/>
+          <w:szCs w:val="22"/>
+          <w:lang w:val="en-US"/>
+        </w:rPr>
+        <w:t>tsc</w:t>
+      </w:r>
+      <w:proofErr w:type="spellEnd"/>
+      <w:r>
+        <w:rPr>
+          <w:rFonts w:ascii="Times New Roman" w:hAnsi="Times New Roman" w:cs="Times New Roman"/>
+          <w:sz w:val="22"/>
+          <w:szCs w:val="22"/>
+          <w:lang w:val="en-US"/>
+        </w:rPr>
+        <w:t xml:space="preserve"> </w:t>
+      </w:r>
+      <w:proofErr w:type="spellStart"/>
+      <w:r>
+        <w:rPr>
+          <w:rFonts w:ascii="Times New Roman" w:hAnsi="Times New Roman" w:cs="Times New Roman"/>
+          <w:sz w:val="22"/>
+          <w:szCs w:val="22"/>
+          <w:lang w:val="en-US"/>
+        </w:rPr>
+        <w:t>filename.ts</w:t>
+      </w:r>
+      <w:proofErr w:type="spellEnd"/>
+      <w:r>
+        <w:rPr>
+          <w:rFonts w:ascii="Times New Roman" w:hAnsi="Times New Roman" w:cs="Times New Roman"/>
+          <w:sz w:val="22"/>
+          <w:szCs w:val="22"/>
+          <w:lang w:val="en-US"/>
+        </w:rPr>
+        <w:t xml:space="preserve"> - for compiling typescript files</w:t>
+      </w:r>
+    </w:p>
+    <w:p>
+      <w:pPr>
+        <w:rPr>
+          <w:rFonts w:ascii="Times New Roman" w:hAnsi="Times New Roman" w:cs="Times New Roman"/>
+          <w:sz w:val="22"/>
+          <w:szCs w:val="22"/>
+          <w:lang w:val="en-US"/>
+        </w:rPr>
+      </w:pPr>
+      <w:r>
+        <w:rPr>
+          <w:rFonts w:ascii="Times New Roman" w:hAnsi="Times New Roman" w:cs="Times New Roman"/>
+          <w:sz w:val="22"/>
+          <w:szCs w:val="22"/>
+          <w:lang w:val="en-US"/>
+        </w:rPr>
+        <w:t xml:space="preserve">9. </w:t>
+      </w:r>
+      <w:proofErr w:type="spellStart"/>
+      <w:r>
+        <w:rPr>
+          <w:rFonts w:ascii="Times New Roman" w:hAnsi="Times New Roman" w:cs="Times New Roman"/>
+          <w:sz w:val="22"/>
+          <w:szCs w:val="22"/>
+          <w:lang w:val="en-US"/>
+        </w:rPr>
+        <w:t>tsc</w:t>
+      </w:r>
+      <w:proofErr w:type="spellEnd"/>
+      <w:r>
+        <w:rPr>
+          <w:rFonts w:ascii="Times New Roman" w:hAnsi="Times New Roman" w:cs="Times New Roman"/>
+          <w:sz w:val="22"/>
+          <w:szCs w:val="22"/>
+          <w:lang w:val="en-US"/>
+        </w:rPr>
+        <w:t xml:space="preserve"> </w:t>
+      </w:r>
+      <w:proofErr w:type="spellStart"/>
+      <w:r>
+        <w:rPr>
+          <w:rFonts w:ascii="Times New Roman" w:hAnsi="Times New Roman" w:cs="Times New Roman"/>
+          <w:sz w:val="22"/>
+          <w:szCs w:val="22"/>
+          <w:lang w:val="en-US"/>
+        </w:rPr>
+        <w:t>filename.ts</w:t>
+      </w:r>
+      <w:proofErr w:type="spellEnd"/>
+      <w:r>
+        <w:rPr>
+          <w:rFonts w:ascii="Times New Roman" w:hAnsi="Times New Roman" w:cs="Times New Roman"/>
+          <w:sz w:val="22"/>
+          <w:szCs w:val="22"/>
+          <w:lang w:val="en-US"/>
+        </w:rPr>
+        <w:t xml:space="preserve"> -w (tells the compiler to watch for changes and auto recompile if it detects any - that is after saving auto compile it to </w:t>
+      </w:r>
+      <w:proofErr w:type="spellStart"/>
+      <w:r>
+        <w:rPr>
+          <w:rFonts w:ascii="Times New Roman" w:hAnsi="Times New Roman" w:cs="Times New Roman"/>
+          <w:sz w:val="22"/>
+          <w:szCs w:val="22"/>
+          <w:lang w:val="en-US"/>
+        </w:rPr>
+        <w:t>js</w:t>
+      </w:r>
+      <w:proofErr w:type="spellEnd"/>
+      <w:r>
+        <w:rPr>
+          <w:rFonts w:ascii="Times New Roman" w:hAnsi="Times New Roman" w:cs="Times New Roman"/>
+          <w:sz w:val="22"/>
+          <w:szCs w:val="22"/>
+          <w:lang w:val="en-US"/>
+        </w:rPr>
+        <w:t xml:space="preserve"> file)</w:t>
+      </w:r>
+    </w:p>
+    <w:p>
+      <w:pPr>
+        <w:rPr>
+          <w:rFonts w:ascii="Times New Roman" w:hAnsi="Times New Roman" w:cs="Times New Roman"/>
+          <w:sz w:val="22"/>
+          <w:szCs w:val="22"/>
+          <w:lang w:val="en-US"/>
+        </w:rPr>
+      </w:pPr>
+      <w:r>
+        <w:rPr>
+          <w:rFonts w:ascii="Times New Roman" w:hAnsi="Times New Roman" w:cs="Times New Roman"/>
+          <w:sz w:val="22"/>
+          <w:szCs w:val="22"/>
+          <w:lang w:val="en-US"/>
+        </w:rPr>
+        <w:t xml:space="preserve">10. </w:t>
+      </w:r>
+      <w:proofErr w:type="gramStart"/>
+      <w:r>
+        <w:rPr>
+          <w:rFonts w:ascii="Times New Roman" w:hAnsi="Times New Roman" w:cs="Times New Roman"/>
+          <w:sz w:val="22"/>
+          <w:szCs w:val="22"/>
+          <w:lang w:val="en-US"/>
+        </w:rPr>
+        <w:t>super(</w:t>
+      </w:r>
+      <w:proofErr w:type="gramEnd"/>
+      <w:r>
+        <w:rPr>
+          <w:rFonts w:ascii="Times New Roman" w:hAnsi="Times New Roman" w:cs="Times New Roman"/>
+          <w:sz w:val="22"/>
+          <w:szCs w:val="22"/>
+          <w:lang w:val="en-US"/>
+        </w:rPr>
+        <w:t>) is used to call the constructor of parent class</w:t>
+      </w:r>
+    </w:p>
+    <w:p>
+      <w:pPr>
+        <w:shd w:val="clear" w:color="auto" w:fill="DAE9F7" w:themeFill="text2" w:themeFillTint="1A"/>
+        <w:rPr>
+          <w:rFonts w:ascii="Times New Roman" w:hAnsi="Times New Roman" w:cs="Times New Roman"/>
+          <w:sz w:val="22"/>
+          <w:szCs w:val="22"/>
+          <w:lang w:val="en-US"/>
+        </w:rPr>
+      </w:pPr>
+      <w:r>
+        <w:rPr>
+          <w:rFonts w:ascii="Times New Roman" w:hAnsi="Times New Roman" w:cs="Times New Roman"/>
+          <w:sz w:val="22"/>
+          <w:szCs w:val="22"/>
+          <w:lang w:val="en-US"/>
+        </w:rPr>
+        <w:t>class Animal {</w:t>
+      </w:r>
+    </w:p>
+    <w:p>
+      <w:pPr>
+        <w:shd w:val="clear" w:color="auto" w:fill="DAE9F7" w:themeFill="text2" w:themeFillTint="1A"/>
+        <w:rPr>
+          <w:rFonts w:ascii="Times New Roman" w:hAnsi="Times New Roman" w:cs="Times New Roman"/>
+          <w:sz w:val="22"/>
+          <w:szCs w:val="22"/>
+          <w:lang w:val="en-US"/>
+        </w:rPr>
+      </w:pPr>
+      <w:r>
+        <w:rPr>
+          <w:rFonts w:ascii="Times New Roman" w:hAnsi="Times New Roman" w:cs="Times New Roman"/>
+          <w:sz w:val="22"/>
+          <w:szCs w:val="22"/>
+          <w:lang w:val="en-US"/>
+        </w:rPr>
+        <w:t xml:space="preserve">  </w:t>
+      </w:r>
+      <w:proofErr w:type="gramStart"/>
+      <w:r>
+        <w:rPr>
+          <w:rFonts w:ascii="Times New Roman" w:hAnsi="Times New Roman" w:cs="Times New Roman"/>
+          <w:sz w:val="22"/>
+          <w:szCs w:val="22"/>
+          <w:lang w:val="en-US"/>
+        </w:rPr>
+        <w:t>constructor(</w:t>
+      </w:r>
+      <w:proofErr w:type="gramEnd"/>
+      <w:r>
+        <w:rPr>
+          <w:rFonts w:ascii="Times New Roman" w:hAnsi="Times New Roman" w:cs="Times New Roman"/>
+          <w:sz w:val="22"/>
+          <w:szCs w:val="22"/>
+          <w:lang w:val="en-US"/>
+        </w:rPr>
+        <w:t>public name: string) {}</w:t>
+      </w:r>
+    </w:p>
+    <w:p>
+      <w:pPr>
+        <w:shd w:val="clear" w:color="auto" w:fill="DAE9F7" w:themeFill="text2" w:themeFillTint="1A"/>
+        <w:rPr>
+          <w:rFonts w:ascii="Times New Roman" w:hAnsi="Times New Roman" w:cs="Times New Roman"/>
+          <w:sz w:val="22"/>
+          <w:szCs w:val="22"/>
+          <w:lang w:val="en-US"/>
+        </w:rPr>
+      </w:pPr>
+      <w:r>
+        <w:rPr>
+          <w:rFonts w:ascii="Times New Roman" w:hAnsi="Times New Roman" w:cs="Times New Roman"/>
+          <w:sz w:val="22"/>
+          <w:szCs w:val="22"/>
+          <w:lang w:val="en-US"/>
+        </w:rPr>
+        <w:t>}</w:t>
+      </w:r>
+    </w:p>
+    <w:p>
+      <w:pPr>
+        <w:shd w:val="clear" w:color="auto" w:fill="DAE9F7" w:themeFill="text2" w:themeFillTint="1A"/>
+        <w:rPr>
+          <w:rFonts w:ascii="Times New Roman" w:hAnsi="Times New Roman" w:cs="Times New Roman"/>
+          <w:sz w:val="22"/>
+          <w:szCs w:val="22"/>
+          <w:lang w:val="en-US"/>
+        </w:rPr>
+      </w:pPr>
+      <w:r>
+        <w:rPr>
+          <w:rFonts w:ascii="Times New Roman" w:hAnsi="Times New Roman" w:cs="Times New Roman"/>
+          <w:sz w:val="22"/>
+          <w:szCs w:val="22"/>
+          <w:lang w:val="en-US"/>
+        </w:rPr>
+        <w:t>class Dog extends Animal {</w:t>
+      </w:r>
+    </w:p>
+    <w:p>
+      <w:pPr>
+        <w:shd w:val="clear" w:color="auto" w:fill="DAE9F7" w:themeFill="text2" w:themeFillTint="1A"/>
+        <w:rPr>
+          <w:rFonts w:ascii="Times New Roman" w:hAnsi="Times New Roman" w:cs="Times New Roman"/>
+          <w:sz w:val="22"/>
+          <w:szCs w:val="22"/>
+          <w:lang w:val="en-US"/>
+        </w:rPr>
+      </w:pPr>
+      <w:r>
+        <w:rPr>
+          <w:rFonts w:ascii="Times New Roman" w:hAnsi="Times New Roman" w:cs="Times New Roman"/>
+          <w:sz w:val="22"/>
+          <w:szCs w:val="22"/>
+          <w:lang w:val="en-US"/>
+        </w:rPr>
+        <w:t xml:space="preserve">   </w:t>
+      </w:r>
+      <w:proofErr w:type="gramStart"/>
+      <w:r>
+        <w:rPr>
+          <w:rFonts w:ascii="Times New Roman" w:hAnsi="Times New Roman" w:cs="Times New Roman"/>
+          <w:sz w:val="22"/>
+          <w:szCs w:val="22"/>
+          <w:lang w:val="en-US"/>
+        </w:rPr>
+        <w:t>constructor(</w:t>
+      </w:r>
+      <w:proofErr w:type="gramEnd"/>
+      <w:r>
+        <w:rPr>
+          <w:rFonts w:ascii="Times New Roman" w:hAnsi="Times New Roman" w:cs="Times New Roman"/>
+          <w:sz w:val="22"/>
+          <w:szCs w:val="22"/>
+          <w:lang w:val="en-US"/>
+        </w:rPr>
+        <w:t>name: string) {</w:t>
+      </w:r>
+    </w:p>
+    <w:p>
+      <w:pPr>
+        <w:shd w:val="clear" w:color="auto" w:fill="DAE9F7" w:themeFill="text2" w:themeFillTint="1A"/>
+        <w:rPr>
+          <w:rFonts w:ascii="Times New Roman" w:hAnsi="Times New Roman" w:cs="Times New Roman"/>
+          <w:sz w:val="22"/>
+          <w:szCs w:val="22"/>
+          <w:lang w:val="en-US"/>
+        </w:rPr>
+      </w:pPr>
+      <w:r>
+        <w:rPr>
+          <w:rFonts w:ascii="Times New Roman" w:hAnsi="Times New Roman" w:cs="Times New Roman"/>
+          <w:sz w:val="22"/>
+          <w:szCs w:val="22"/>
+          <w:lang w:val="en-US"/>
+        </w:rPr>
+        <w:t xml:space="preserve">     super(name);</w:t>
+      </w:r>
+      <w:r>
+        <w:rPr>
+          <w:rFonts w:ascii="Times New Roman" w:hAnsi="Times New Roman" w:cs="Times New Roman"/>
+          <w:sz w:val="22"/>
+          <w:szCs w:val="22"/>
+          <w:lang w:val="en-US"/>
+        </w:rPr>
+        <w:tab/>
+      </w:r>
+      <w:r>
+        <w:rPr>
+          <w:rFonts w:ascii="Times New Roman" w:hAnsi="Times New Roman" w:cs="Times New Roman"/>
+          <w:sz w:val="22"/>
+          <w:szCs w:val="22"/>
+          <w:lang w:val="en-US"/>
+        </w:rPr>
+        <w:tab/>
+        <w:t>//calls constructor of Animal</w:t>
+      </w:r>
+    </w:p>
+    <w:p>
+      <w:pPr>
+        <w:shd w:val="clear" w:color="auto" w:fill="DAE9F7" w:themeFill="text2" w:themeFillTint="1A"/>
+        <w:rPr>
+          <w:rFonts w:ascii="Times New Roman" w:hAnsi="Times New Roman" w:cs="Times New Roman"/>
+          <w:sz w:val="22"/>
+          <w:szCs w:val="22"/>
+          <w:lang w:val="en-US"/>
+        </w:rPr>
+      </w:pPr>
+      <w:r>
+        <w:rPr>
+          <w:rFonts w:ascii="Times New Roman" w:hAnsi="Times New Roman" w:cs="Times New Roman"/>
+          <w:sz w:val="22"/>
+          <w:szCs w:val="22"/>
+          <w:lang w:val="en-US"/>
+        </w:rPr>
+        <w:t xml:space="preserve"> }</w:t>
+      </w:r>
+    </w:p>
+    <w:p>
+      <w:pPr>
+        <w:shd w:val="clear" w:color="auto" w:fill="DAE9F7" w:themeFill="text2" w:themeFillTint="1A"/>
+        <w:rPr>
+          <w:rFonts w:ascii="Times New Roman" w:hAnsi="Times New Roman" w:cs="Times New Roman"/>
+          <w:sz w:val="22"/>
+          <w:szCs w:val="22"/>
+          <w:lang w:val="en-US"/>
+        </w:rPr>
+      </w:pPr>
+      <w:r>
+        <w:rPr>
+          <w:rFonts w:ascii="Times New Roman" w:hAnsi="Times New Roman" w:cs="Times New Roman"/>
+          <w:sz w:val="22"/>
+          <w:szCs w:val="22"/>
+          <w:lang w:val="en-US"/>
+        </w:rPr>
+        <w:t>}</w:t>
       </w:r>
     </w:p>
     <w:p>

</xml_diff>